<commit_message>
menyelesaikan semua berkas dan document
</commit_message>
<xml_diff>
--- a/New/Yang perlu di print/SURAT PERMOHONAN UJIAN SKRIPSI KE DEKAN.docx
+++ b/New/Yang perlu di print/SURAT PERMOHONAN UJIAN SKRIPSI KE DEKAN.docx
@@ -2644,9 +2644,8 @@
           <w:spacing w:val="15"/>
           <w:sz w:val="24"/>
           <w:szCs w:val="23"/>
-          <w:lang w:val="id-ID"/>
-        </w:rPr>
-        <w:t>42</w:t>
+        </w:rPr>
+        <w:t>56</w:t>
       </w:r>
     </w:p>
     <w:p>

</xml_diff>